<commit_message>
started on process repport
</commit_message>
<xml_diff>
--- a/Rapporter/Produktrapport.docx
+++ b/Rapporter/Produktrapport.docx
@@ -48,9 +48,382 @@
         <w:rPr>
           <w:lang w:val="en-US"/>
         </w:rPr>
-        <w:t>projekttitel</w:t>
+        <w:t>projekttite</w:t>
+      </w:r>
+      <w:r>
+        <w:rPr>
+          <w:lang w:val="en-US"/>
+        </w:rPr>
+        <w:t>l</w:t>
       </w:r>
       <w:proofErr w:type="spellEnd"/>
+      <w:r>
+        <w:rPr>
+          <w:lang w:val="en-US"/>
+        </w:rPr>
+        <w:br/>
+      </w:r>
+    </w:p>
+    <w:p>
+      <w:pPr>
+        <w:rPr>
+          <w:rFonts w:asciiTheme="majorHAnsi" w:eastAsiaTheme="majorEastAsia" w:hAnsiTheme="majorHAnsi" w:cstheme="majorBidi"/>
+          <w:color w:val="2F5496" w:themeColor="accent1" w:themeShade="BF"/>
+          <w:sz w:val="32"/>
+          <w:szCs w:val="32"/>
+          <w:lang w:val="en-US"/>
+        </w:rPr>
+      </w:pPr>
+      <w:r>
+        <w:rPr>
+          <w:lang w:val="en-US"/>
+        </w:rPr>
+        <w:br w:type="page"/>
+      </w:r>
+    </w:p>
+    <w:p>
+      <w:pPr>
+        <w:jc w:val="center"/>
+        <w:rPr>
+          <w:rFonts w:ascii="Calibri" w:eastAsia="Calibri" w:hAnsi="Calibri" w:cs="Calibri"/>
+          <w:sz w:val="32"/>
+          <w:szCs w:val="32"/>
+          <w:lang w:eastAsia="da-DK"/>
+        </w:rPr>
+      </w:pPr>
+      <w:r>
+        <w:rPr>
+          <w:rStyle w:val="Heading1Char"/>
+        </w:rPr>
+        <w:lastRenderedPageBreak/>
+        <w:t>Titelblad</w:t>
+      </w:r>
+      <w:r>
+        <w:rPr>
+          <w:rStyle w:val="Heading1Char"/>
+        </w:rPr>
+        <w:br/>
+      </w:r>
+      <w:r>
+        <w:rPr>
+          <w:sz w:val="32"/>
+          <w:szCs w:val="32"/>
+        </w:rPr>
+        <w:t xml:space="preserve">Vaskeriet </w:t>
+      </w:r>
+      <w:proofErr w:type="spellStart"/>
+      <w:r>
+        <w:rPr>
+          <w:sz w:val="32"/>
+          <w:szCs w:val="32"/>
+        </w:rPr>
+        <w:t>processrapport</w:t>
+      </w:r>
+      <w:proofErr w:type="spellEnd"/>
+      <w:r>
+        <w:rPr>
+          <w:sz w:val="32"/>
+          <w:szCs w:val="32"/>
+        </w:rPr>
+        <w:br/>
+      </w:r>
+    </w:p>
+    <w:p>
+      <w:r>
+        <w:t>Uddannelse:</w:t>
+      </w:r>
+      <w:r>
+        <w:tab/>
+      </w:r>
+      <w:r>
+        <w:tab/>
+      </w:r>
+      <w:r>
+        <w:tab/>
+        <w:t>Datateknikker med speciale i programmering</w:t>
+      </w:r>
+    </w:p>
+    <w:p>
+      <w:r>
+        <w:t>Hovedforløb:</w:t>
+      </w:r>
+      <w:r>
+        <w:tab/>
+      </w:r>
+      <w:r>
+        <w:tab/>
+      </w:r>
+      <w:r>
+        <w:tab/>
+        <w:t>5. Hovedforløb</w:t>
+      </w:r>
+    </w:p>
+    <w:p>
+      <w:r>
+        <w:t>Titel på projektet:</w:t>
+      </w:r>
+      <w:r>
+        <w:tab/>
+      </w:r>
+      <w:r>
+        <w:tab/>
+        <w:t>Vaskeriet</w:t>
+      </w:r>
+    </w:p>
+    <w:p>
+      <w:r>
+        <w:t>Projektperiode:</w:t>
+      </w:r>
+      <w:r>
+        <w:tab/>
+      </w:r>
+      <w:r>
+        <w:tab/>
+        <w:t>Fra mandag d. 27/02/2023 til fredag d. 31/03/2023</w:t>
+      </w:r>
+    </w:p>
+    <w:p>
+      <w:r>
+        <w:t xml:space="preserve">Vejledere: </w:t>
+      </w:r>
+      <w:r>
+        <w:tab/>
+      </w:r>
+      <w:r>
+        <w:tab/>
+      </w:r>
+      <w:r>
+        <w:tab/>
+        <w:t>Camilla Mai Ryskjær - faglærer ZBC Ringsted</w:t>
+      </w:r>
+    </w:p>
+    <w:p>
+      <w:r>
+        <w:t>Udarbejdet af:</w:t>
+      </w:r>
+      <w:r>
+        <w:tab/>
+      </w:r>
+      <w:r>
+        <w:tab/>
+      </w:r>
+      <w:r>
+        <w:tab/>
+        <w:t>Mathias Wriedt Kamp, Marius Møller</w:t>
+      </w:r>
+    </w:p>
+    <w:p/>
+    <w:p/>
+    <w:p>
+      <w:pPr>
+        <w:jc w:val="center"/>
+      </w:pPr>
+      <w:r>
+        <w:t>_______________________________________________</w:t>
+      </w:r>
+    </w:p>
+    <w:p>
+      <w:pPr>
+        <w:jc w:val="center"/>
+      </w:pPr>
+      <w:r>
+        <w:t>Mathias Wriedt Kamp</w:t>
+      </w:r>
+    </w:p>
+    <w:p>
+      <w:pPr>
+        <w:jc w:val="center"/>
+      </w:pPr>
+    </w:p>
+    <w:p>
+      <w:pPr>
+        <w:jc w:val="center"/>
+      </w:pPr>
+      <w:r>
+        <w:t>_______________________________________________</w:t>
+      </w:r>
+    </w:p>
+    <w:p>
+      <w:pPr>
+        <w:jc w:val="center"/>
+      </w:pPr>
+      <w:r>
+        <w:t>Marius Møller</w:t>
+      </w:r>
+    </w:p>
+    <w:p>
+      <w:pPr>
+        <w:jc w:val="center"/>
+      </w:pPr>
+    </w:p>
+    <w:p>
+      <w:pPr>
+        <w:jc w:val="center"/>
+      </w:pPr>
+      <w:r>
+        <w:t>_______________________________________________</w:t>
+      </w:r>
+    </w:p>
+    <w:p>
+      <w:pPr>
+        <w:jc w:val="center"/>
+      </w:pPr>
+      <w:r>
+        <w:t>Camilla Mai Ryskjær</w:t>
+      </w:r>
+    </w:p>
+    <w:p/>
+    <w:p>
+      <w:r>
+        <w:t>Antal normalsider:</w:t>
+      </w:r>
+      <w:r>
+        <w:tab/>
+      </w:r>
+      <w:r>
+        <w:tab/>
+        <w:t>x</w:t>
+      </w:r>
+    </w:p>
+    <w:p>
+      <w:pPr>
+        <w:rPr>
+          <w:lang w:val="en-US"/>
+        </w:rPr>
+      </w:pPr>
+      <w:r>
+        <w:t>Afleveringsdato:</w:t>
+      </w:r>
+      <w:r>
+        <w:tab/>
+      </w:r>
+      <w:r>
+        <w:tab/>
+        <w:t>27/03/2023</w:t>
+      </w:r>
+    </w:p>
+    <w:p>
+      <w:pPr>
+        <w:rPr>
+          <w:lang w:val="en-US"/>
+        </w:rPr>
+      </w:pPr>
+    </w:p>
+    <w:p>
+      <w:pPr>
+        <w:pStyle w:val="ListParagraph"/>
+        <w:numPr>
+          <w:ilvl w:val="0"/>
+          <w:numId w:val="1"/>
+        </w:numPr>
+        <w:rPr>
+          <w:lang w:val="en-US"/>
+        </w:rPr>
+      </w:pPr>
+      <w:proofErr w:type="spellStart"/>
+      <w:r>
+        <w:rPr>
+          <w:lang w:val="en-US"/>
+        </w:rPr>
+        <w:t>Deltagere</w:t>
+      </w:r>
+      <w:proofErr w:type="spellEnd"/>
+    </w:p>
+    <w:p>
+      <w:pPr>
+        <w:pStyle w:val="ListParagraph"/>
+        <w:numPr>
+          <w:ilvl w:val="0"/>
+          <w:numId w:val="1"/>
+        </w:numPr>
+        <w:rPr>
+          <w:lang w:val="en-US"/>
+        </w:rPr>
+      </w:pPr>
+      <w:proofErr w:type="spellStart"/>
+      <w:r>
+        <w:rPr>
+          <w:lang w:val="en-US"/>
+        </w:rPr>
+        <w:t>Projektnavn</w:t>
+      </w:r>
+      <w:proofErr w:type="spellEnd"/>
+    </w:p>
+    <w:p>
+      <w:pPr>
+        <w:pStyle w:val="ListParagraph"/>
+        <w:numPr>
+          <w:ilvl w:val="0"/>
+          <w:numId w:val="1"/>
+        </w:numPr>
+        <w:rPr>
+          <w:lang w:val="en-US"/>
+        </w:rPr>
+      </w:pPr>
+      <w:r>
+        <w:rPr>
+          <w:lang w:val="en-US"/>
+        </w:rPr>
+        <w:t>Dato</w:t>
+      </w:r>
+    </w:p>
+    <w:p>
+      <w:pPr>
+        <w:pStyle w:val="ListParagraph"/>
+        <w:numPr>
+          <w:ilvl w:val="0"/>
+          <w:numId w:val="1"/>
+        </w:numPr>
+        <w:rPr>
+          <w:lang w:val="en-US"/>
+        </w:rPr>
+      </w:pPr>
+      <w:r>
+        <w:rPr>
+          <w:lang w:val="en-US"/>
+        </w:rPr>
+        <w:t>Skole</w:t>
+      </w:r>
+    </w:p>
+    <w:p>
+      <w:pPr>
+        <w:pStyle w:val="ListParagraph"/>
+        <w:numPr>
+          <w:ilvl w:val="0"/>
+          <w:numId w:val="1"/>
+        </w:numPr>
+        <w:rPr>
+          <w:lang w:val="en-US"/>
+        </w:rPr>
+      </w:pPr>
+      <w:proofErr w:type="spellStart"/>
+      <w:r>
+        <w:rPr>
+          <w:lang w:val="en-US"/>
+        </w:rPr>
+        <w:t>Vejleder</w:t>
+      </w:r>
+      <w:proofErr w:type="spellEnd"/>
+    </w:p>
+    <w:p>
+      <w:pPr>
+        <w:pStyle w:val="ListParagraph"/>
+        <w:numPr>
+          <w:ilvl w:val="0"/>
+          <w:numId w:val="1"/>
+        </w:numPr>
+        <w:rPr>
+          <w:lang w:val="en-US"/>
+        </w:rPr>
+      </w:pPr>
+      <w:proofErr w:type="spellStart"/>
+      <w:r>
+        <w:rPr>
+          <w:lang w:val="en-US"/>
+        </w:rPr>
+        <w:t>Underskrifter</w:t>
+      </w:r>
+      <w:proofErr w:type="spellEnd"/>
     </w:p>
     <w:p>
       <w:pPr>
@@ -64,144 +437,7 @@
         <w:rPr>
           <w:lang w:val="en-US"/>
         </w:rPr>
-        <w:t>Titelbald</w:t>
-      </w:r>
-      <w:proofErr w:type="spellEnd"/>
-      <w:r>
-        <w:rPr>
-          <w:lang w:val="en-US"/>
-        </w:rPr>
-        <w:t xml:space="preserve"> </w:t>
-      </w:r>
-    </w:p>
-    <w:p>
-      <w:pPr>
-        <w:pStyle w:val="ListParagraph"/>
-        <w:numPr>
-          <w:ilvl w:val="0"/>
-          <w:numId w:val="1"/>
-        </w:numPr>
-        <w:rPr>
-          <w:lang w:val="en-US"/>
-        </w:rPr>
-      </w:pPr>
-      <w:proofErr w:type="spellStart"/>
-      <w:r>
-        <w:rPr>
-          <w:lang w:val="en-US"/>
-        </w:rPr>
-        <w:t>Deltagere</w:t>
-      </w:r>
-      <w:proofErr w:type="spellEnd"/>
-    </w:p>
-    <w:p>
-      <w:pPr>
-        <w:pStyle w:val="ListParagraph"/>
-        <w:numPr>
-          <w:ilvl w:val="0"/>
-          <w:numId w:val="1"/>
-        </w:numPr>
-        <w:rPr>
-          <w:lang w:val="en-US"/>
-        </w:rPr>
-      </w:pPr>
-      <w:proofErr w:type="spellStart"/>
-      <w:r>
-        <w:rPr>
-          <w:lang w:val="en-US"/>
-        </w:rPr>
-        <w:t>Projektnavn</w:t>
-      </w:r>
-      <w:proofErr w:type="spellEnd"/>
-    </w:p>
-    <w:p>
-      <w:pPr>
-        <w:pStyle w:val="ListParagraph"/>
-        <w:numPr>
-          <w:ilvl w:val="0"/>
-          <w:numId w:val="1"/>
-        </w:numPr>
-        <w:rPr>
-          <w:lang w:val="en-US"/>
-        </w:rPr>
-      </w:pPr>
-      <w:r>
-        <w:rPr>
-          <w:lang w:val="en-US"/>
-        </w:rPr>
-        <w:t>Dato</w:t>
-      </w:r>
-    </w:p>
-    <w:p>
-      <w:pPr>
-        <w:pStyle w:val="ListParagraph"/>
-        <w:numPr>
-          <w:ilvl w:val="0"/>
-          <w:numId w:val="1"/>
-        </w:numPr>
-        <w:rPr>
-          <w:lang w:val="en-US"/>
-        </w:rPr>
-      </w:pPr>
-      <w:r>
-        <w:rPr>
-          <w:lang w:val="en-US"/>
-        </w:rPr>
-        <w:t>Skole</w:t>
-      </w:r>
-    </w:p>
-    <w:p>
-      <w:pPr>
-        <w:pStyle w:val="ListParagraph"/>
-        <w:numPr>
-          <w:ilvl w:val="0"/>
-          <w:numId w:val="1"/>
-        </w:numPr>
-        <w:rPr>
-          <w:lang w:val="en-US"/>
-        </w:rPr>
-      </w:pPr>
-      <w:proofErr w:type="spellStart"/>
-      <w:r>
-        <w:rPr>
-          <w:lang w:val="en-US"/>
-        </w:rPr>
-        <w:t>Vejleder</w:t>
-      </w:r>
-      <w:proofErr w:type="spellEnd"/>
-    </w:p>
-    <w:p>
-      <w:pPr>
-        <w:pStyle w:val="ListParagraph"/>
-        <w:numPr>
-          <w:ilvl w:val="0"/>
-          <w:numId w:val="1"/>
-        </w:numPr>
-        <w:rPr>
-          <w:lang w:val="en-US"/>
-        </w:rPr>
-      </w:pPr>
-      <w:proofErr w:type="spellStart"/>
-      <w:r>
-        <w:rPr>
-          <w:lang w:val="en-US"/>
-        </w:rPr>
-        <w:t>Underskrifter</w:t>
-      </w:r>
-      <w:proofErr w:type="spellEnd"/>
-    </w:p>
-    <w:p>
-      <w:pPr>
-        <w:pStyle w:val="Heading1"/>
-        <w:rPr>
-          <w:lang w:val="en-US"/>
-        </w:rPr>
-      </w:pPr>
-      <w:proofErr w:type="spellStart"/>
-      <w:r>
-        <w:rPr>
-          <w:lang w:val="en-US"/>
-        </w:rPr>
+        <w:lastRenderedPageBreak/>
         <w:t>Indholdsfortegnelse</w:t>
       </w:r>
       <w:proofErr w:type="spellEnd"/>
@@ -979,6 +1215,37 @@
       <w:szCs w:val="32"/>
     </w:rPr>
   </w:style>
+  <w:style w:type="paragraph" w:styleId="Title">
+    <w:name w:val="Title"/>
+    <w:basedOn w:val="Normal"/>
+    <w:next w:val="Normal"/>
+    <w:link w:val="TitleChar"/>
+    <w:uiPriority w:val="10"/>
+    <w:qFormat/>
+    <w:rsid w:val="00A11530"/>
+    <w:pPr>
+      <w:spacing w:after="0" w:line="240" w:lineRule="auto"/>
+    </w:pPr>
+    <w:rPr>
+      <w:rFonts w:ascii="Calibri" w:eastAsia="Calibri" w:hAnsi="Calibri" w:cs="Calibri"/>
+      <w:sz w:val="56"/>
+      <w:szCs w:val="56"/>
+      <w:lang w:eastAsia="da-DK"/>
+    </w:rPr>
+  </w:style>
+  <w:style w:type="character" w:customStyle="1" w:styleId="TitleChar">
+    <w:name w:val="Title Char"/>
+    <w:basedOn w:val="DefaultParagraphFont"/>
+    <w:link w:val="Title"/>
+    <w:uiPriority w:val="10"/>
+    <w:rsid w:val="00A11530"/>
+    <w:rPr>
+      <w:rFonts w:ascii="Calibri" w:eastAsia="Calibri" w:hAnsi="Calibri" w:cs="Calibri"/>
+      <w:sz w:val="56"/>
+      <w:szCs w:val="56"/>
+      <w:lang w:eastAsia="da-DK"/>
+    </w:rPr>
+  </w:style>
 </w:styles>
 </file>
 

</xml_diff>

<commit_message>
oploading produkt report forside
</commit_message>
<xml_diff>
--- a/Rapporter/Produktrapport.docx
+++ b/Rapporter/Produktrapport.docx
@@ -1,10 +1,220 @@
 
 <file path=word/document.xml><?xml version="1.0" encoding="utf-8"?>
-<w:document xmlns:wpc="http://schemas.microsoft.com/office/word/2010/wordprocessingCanvas" xmlns:cx="http://schemas.microsoft.com/office/drawing/2014/chartex" xmlns:cx1="http://schemas.microsoft.com/office/drawing/2015/9/8/chartex" xmlns:cx2="http://schemas.microsoft.com/office/drawing/2015/10/21/chartex" xmlns:cx3="http://schemas.microsoft.com/office/drawing/2016/5/9/chartex" xmlns:cx4="http://schemas.microsoft.com/office/drawing/2016/5/10/chartex" xmlns:cx5="http://schemas.microsoft.com/office/drawing/2016/5/11/chartex" xmlns:cx6="http://schemas.microsoft.com/office/drawing/2016/5/12/chartex" xmlns:cx7="http://schemas.microsoft.com/office/drawing/2016/5/13/chartex" xmlns:cx8="http://schemas.microsoft.com/office/drawing/2016/5/14/chartex" xmlns:mc="http://schemas.openxmlformats.org/markup-compatibility/2006" xmlns:aink="http://schemas.microsoft.com/office/drawing/2016/ink" xmlns:am3d="http://schemas.microsoft.com/office/drawing/2017/model3d" xmlns:o="urn:schemas-microsoft-com:office:office" xmlns:oel="http://schemas.microsoft.com/office/2019/extlst" xmlns:r="http://schemas.openxmlformats.org/officeDocument/2006/relationships" xmlns:m="http://schemas.openxmlformats.org/officeDocument/2006/math" xmlns:v="urn:schemas-microsoft-com:vml" xmlns:wp14="http://schemas.microsoft.com/office/word/2010/wordprocessingDrawing" xmlns:wp="http://schemas.openxmlformats.org/drawingml/2006/wordprocessingDrawing" xmlns:w10="urn:schemas-microsoft-com:office:word" xmlns:w="http://schemas.openxmlformats.org/wordprocessingml/2006/main" xmlns:w14="http://schemas.microsoft.com/office/word/2010/wordml" xmlns:w15="http://schemas.microsoft.com/office/word/2012/wordml" xmlns:w16cex="http://schemas.microsoft.com/office/word/2018/wordml/cex" xmlns:w16cid="http://schemas.microsoft.com/office/word/2016/wordml/cid" xmlns:w16="http://schemas.microsoft.com/office/word/2018/wordml" xmlns:w16sdtdh="http://schemas.microsoft.com/office/word/2020/wordml/sdtdatahash" xmlns:w16se="http://schemas.microsoft.com/office/word/2015/wordml/symex" xmlns:wpg="http://schemas.microsoft.com/office/word/2010/wordprocessingGroup" xmlns:wpi="http://schemas.microsoft.com/office/word/2010/wordprocessingInk" xmlns:wne="http://schemas.microsoft.com/office/word/2006/wordml" xmlns:wps="http://schemas.microsoft.com/office/word/2010/wordprocessingShape" mc:Ignorable="w14 w15 w16se w16cid w16 w16cex w16sdtdh wp14">
+<w:document xmlns:wpc="http://schemas.microsoft.com/office/word/2010/wordprocessingCanvas" xmlns:cx="http://schemas.microsoft.com/office/drawing/2014/chartex" xmlns:cx1="http://schemas.microsoft.com/office/drawing/2015/9/8/chartex" xmlns:cx2="http://schemas.microsoft.com/office/drawing/2015/10/21/chartex" xmlns:cx3="http://schemas.microsoft.com/office/drawing/2016/5/9/chartex" xmlns:cx4="http://schemas.microsoft.com/office/drawing/2016/5/10/chartex" xmlns:cx5="http://schemas.microsoft.com/office/drawing/2016/5/11/chartex" xmlns:cx6="http://schemas.microsoft.com/office/drawing/2016/5/12/chartex" xmlns:cx7="http://schemas.microsoft.com/office/drawing/2016/5/13/chartex" xmlns:cx8="http://schemas.microsoft.com/office/drawing/2016/5/14/chartex" xmlns:mc="http://schemas.openxmlformats.org/markup-compatibility/2006" xmlns:aink="http://schemas.microsoft.com/office/drawing/2016/ink" xmlns:am3d="http://schemas.microsoft.com/office/drawing/2017/model3d" xmlns:o="urn:schemas-microsoft-com:office:office" xmlns:oel="http://schemas.microsoft.com/office/2019/extlst" xmlns:r="http://schemas.openxmlformats.org/officeDocument/2006/relationships" xmlns:m="http://schemas.openxmlformats.org/officeDocument/2006/math" xmlns:v="urn:schemas-microsoft-com:vml" xmlns:wp14="http://schemas.microsoft.com/office/word/2010/wordprocessingDrawing" xmlns:wp="http://schemas.openxmlformats.org/drawingml/2006/wordprocessingDrawing" xmlns:w10="urn:schemas-microsoft-com:office:word" xmlns:w="http://schemas.openxmlformats.org/wordprocessingml/2006/main" xmlns:w14="http://schemas.microsoft.com/office/word/2010/wordml" xmlns:w15="http://schemas.microsoft.com/office/word/2012/wordml" xmlns:w16cex="http://schemas.microsoft.com/office/word/2018/wordml/cex" xmlns:w16cid="http://schemas.microsoft.com/office/word/2016/wordml/cid" xmlns:w16="http://schemas.microsoft.com/office/word/2018/wordml" xmlns:w16du="http://schemas.microsoft.com/office/word/2023/wordml/word16du" xmlns:w16sdtdh="http://schemas.microsoft.com/office/word/2020/wordml/sdtdatahash" xmlns:w16se="http://schemas.microsoft.com/office/word/2015/wordml/symex" xmlns:wpg="http://schemas.microsoft.com/office/word/2010/wordprocessingGroup" xmlns:wpi="http://schemas.microsoft.com/office/word/2010/wordprocessingInk" xmlns:wne="http://schemas.microsoft.com/office/word/2006/wordml" xmlns:wps="http://schemas.microsoft.com/office/word/2010/wordprocessingShape" mc:Ignorable="w14 w15 w16se w16cid w16 w16cex w16sdtdh wp14">
   <w:body>
     <w:p>
       <w:pPr>
-        <w:pStyle w:val="Heading1"/>
+        <w:pStyle w:val="Overskrift1"/>
+        <w:rPr>
+          <w:lang w:val="en-US"/>
+        </w:rPr>
+      </w:pPr>
+    </w:p>
+    <w:p>
+      <w:pPr>
+        <w:pStyle w:val="Overskrift1"/>
+        <w:rPr>
+          <w:lang w:val="en-US"/>
+        </w:rPr>
+      </w:pPr>
+    </w:p>
+    <w:p>
+      <w:pPr>
+        <w:pStyle w:val="Overskrift1"/>
+        <w:rPr>
+          <w:lang w:val="en-US"/>
+        </w:rPr>
+      </w:pPr>
+    </w:p>
+    <w:p>
+      <w:pPr>
+        <w:pStyle w:val="Overskrift1"/>
+        <w:rPr>
+          <w:lang w:val="en-US"/>
+        </w:rPr>
+      </w:pPr>
+    </w:p>
+    <w:p>
+      <w:pPr>
+        <w:pStyle w:val="Overskrift1"/>
+        <w:rPr>
+          <w:lang w:val="en-US"/>
+        </w:rPr>
+      </w:pPr>
+    </w:p>
+    <w:p>
+      <w:pPr>
+        <w:pStyle w:val="Overskrift1"/>
+        <w:rPr>
+          <w:lang w:val="en-US"/>
+        </w:rPr>
+      </w:pPr>
+    </w:p>
+    <w:p>
+      <w:pPr>
+        <w:jc w:val="center"/>
+        <w:rPr>
+          <w:b/>
+          <w:color w:val="8EAADB" w:themeColor="accent1" w:themeTint="99"/>
+          <w:spacing w:val="10"/>
+          <w:sz w:val="96"/>
+          <w:szCs w:val="96"/>
+          <w14:shadow w14:blurRad="63500" w14:dist="50800" w14:dir="13500000" w14:sx="0" w14:sy="0" w14:kx="0" w14:ky="0" w14:algn="none">
+            <w14:srgbClr w14:val="000000">
+              <w14:alpha w14:val="50000"/>
+            </w14:srgbClr>
+          </w14:shadow>
+          <w14:textOutline w14:w="0" w14:cap="flat" w14:cmpd="sng" w14:algn="ctr">
+            <w14:noFill/>
+            <w14:prstDash w14:val="solid"/>
+            <w14:round/>
+          </w14:textOutline>
+        </w:rPr>
+      </w:pPr>
+      <w:r>
+        <w:rPr>
+          <w:b/>
+          <w:color w:val="8EAADB" w:themeColor="accent1" w:themeTint="99"/>
+          <w:spacing w:val="10"/>
+          <w:sz w:val="96"/>
+          <w:szCs w:val="96"/>
+          <w14:shadow w14:blurRad="63500" w14:dist="50800" w14:dir="13500000" w14:sx="0" w14:sy="0" w14:kx="0" w14:ky="0" w14:algn="none">
+            <w14:srgbClr w14:val="000000">
+              <w14:alpha w14:val="50000"/>
+            </w14:srgbClr>
+          </w14:shadow>
+          <w14:textOutline w14:w="0" w14:cap="flat" w14:cmpd="sng" w14:algn="ctr">
+            <w14:noFill/>
+            <w14:prstDash w14:val="solid"/>
+            <w14:round/>
+          </w14:textOutline>
+        </w:rPr>
+        <w:t xml:space="preserve">Produkt </w:t>
+      </w:r>
+      <w:r>
+        <w:rPr>
+          <w:b/>
+          <w:color w:val="8EAADB" w:themeColor="accent1" w:themeTint="99"/>
+          <w:spacing w:val="10"/>
+          <w:sz w:val="96"/>
+          <w:szCs w:val="96"/>
+          <w14:shadow w14:blurRad="63500" w14:dist="50800" w14:dir="13500000" w14:sx="0" w14:sy="0" w14:kx="0" w14:ky="0" w14:algn="none">
+            <w14:srgbClr w14:val="000000">
+              <w14:alpha w14:val="50000"/>
+            </w14:srgbClr>
+          </w14:shadow>
+          <w14:textOutline w14:w="0" w14:cap="flat" w14:cmpd="sng" w14:algn="ctr">
+            <w14:noFill/>
+            <w14:prstDash w14:val="solid"/>
+            <w14:round/>
+          </w14:textOutline>
+        </w:rPr>
+        <w:t>rapport</w:t>
+      </w:r>
+    </w:p>
+    <w:p>
+      <w:pPr>
+        <w:pStyle w:val="Overskrift1"/>
+        <w:rPr>
+          <w:lang w:val="en-US"/>
+        </w:rPr>
+      </w:pPr>
+    </w:p>
+    <w:p>
+      <w:pPr>
+        <w:pStyle w:val="Overskrift1"/>
+        <w:rPr>
+          <w:lang w:val="en-US"/>
+        </w:rPr>
+      </w:pPr>
+    </w:p>
+    <w:p>
+      <w:pPr>
+        <w:pStyle w:val="Overskrift1"/>
+        <w:rPr>
+          <w:lang w:val="en-US"/>
+        </w:rPr>
+      </w:pPr>
+    </w:p>
+    <w:p>
+      <w:pPr>
+        <w:pStyle w:val="Overskrift1"/>
+        <w:rPr>
+          <w:lang w:val="en-US"/>
+        </w:rPr>
+      </w:pPr>
+    </w:p>
+    <w:p>
+      <w:pPr>
+        <w:pStyle w:val="Overskrift1"/>
+        <w:rPr>
+          <w:lang w:val="en-US"/>
+        </w:rPr>
+      </w:pPr>
+    </w:p>
+    <w:p>
+      <w:pPr>
+        <w:pStyle w:val="Overskrift1"/>
+        <w:rPr>
+          <w:lang w:val="en-US"/>
+        </w:rPr>
+      </w:pPr>
+    </w:p>
+    <w:p>
+      <w:pPr>
+        <w:pStyle w:val="Overskrift1"/>
+        <w:rPr>
+          <w:lang w:val="en-US"/>
+        </w:rPr>
+      </w:pPr>
+    </w:p>
+    <w:p>
+      <w:pPr>
+        <w:pStyle w:val="Overskrift1"/>
+        <w:rPr>
+          <w:lang w:val="en-US"/>
+        </w:rPr>
+      </w:pPr>
+    </w:p>
+    <w:p>
+      <w:pPr>
+        <w:pStyle w:val="Overskrift1"/>
+        <w:rPr>
+          <w:lang w:val="en-US"/>
+        </w:rPr>
+      </w:pPr>
+    </w:p>
+    <w:p>
+      <w:pPr>
+        <w:rPr>
+          <w:lang w:val="en-US"/>
+        </w:rPr>
+      </w:pPr>
+    </w:p>
+    <w:p>
+      <w:pPr>
+        <w:rPr>
+          <w:lang w:val="en-US"/>
+        </w:rPr>
+      </w:pPr>
+    </w:p>
+    <w:p>
+      <w:pPr>
+        <w:rPr>
+          <w:lang w:val="en-US"/>
+        </w:rPr>
+      </w:pPr>
+    </w:p>
+    <w:p>
+      <w:pPr>
+        <w:rPr>
+          <w:lang w:val="en-US"/>
+        </w:rPr>
+      </w:pPr>
+    </w:p>
+    <w:p>
+      <w:pPr>
+        <w:pStyle w:val="Overskrift1"/>
         <w:rPr>
           <w:lang w:val="en-US"/>
         </w:rPr>
@@ -14,13 +224,14 @@
         <w:rPr>
           <w:lang w:val="en-US"/>
         </w:rPr>
+        <w:lastRenderedPageBreak/>
         <w:t>Forside</w:t>
       </w:r>
       <w:proofErr w:type="spellEnd"/>
     </w:p>
     <w:p>
       <w:pPr>
-        <w:pStyle w:val="ListParagraph"/>
+        <w:pStyle w:val="Listeafsnit"/>
         <w:numPr>
           <w:ilvl w:val="0"/>
           <w:numId w:val="1"/>
@@ -41,13 +252,27 @@
         <w:rPr>
           <w:lang w:val="en-US"/>
         </w:rPr>
-        <w:t xml:space="preserve"> og </w:t>
+        <w:t xml:space="preserve"> </w:t>
       </w:r>
       <w:proofErr w:type="spellStart"/>
       <w:r>
         <w:rPr>
           <w:lang w:val="en-US"/>
         </w:rPr>
+        <w:t>og</w:t>
+      </w:r>
+      <w:proofErr w:type="spellEnd"/>
+      <w:r>
+        <w:rPr>
+          <w:lang w:val="en-US"/>
+        </w:rPr>
+        <w:t xml:space="preserve"> </w:t>
+      </w:r>
+      <w:proofErr w:type="spellStart"/>
+      <w:r>
+        <w:rPr>
+          <w:lang w:val="en-US"/>
+        </w:rPr>
         <w:t>projekttite</w:t>
       </w:r>
       <w:r>
@@ -63,17 +288,6 @@
         </w:rPr>
         <w:br/>
       </w:r>
-    </w:p>
-    <w:p>
-      <w:pPr>
-        <w:rPr>
-          <w:rFonts w:asciiTheme="majorHAnsi" w:eastAsiaTheme="majorEastAsia" w:hAnsiTheme="majorHAnsi" w:cstheme="majorBidi"/>
-          <w:color w:val="2F5496" w:themeColor="accent1" w:themeShade="BF"/>
-          <w:sz w:val="32"/>
-          <w:szCs w:val="32"/>
-          <w:lang w:val="en-US"/>
-        </w:rPr>
-      </w:pPr>
       <w:r>
         <w:rPr>
           <w:lang w:val="en-US"/>
@@ -93,14 +307,14 @@
       </w:pPr>
       <w:r>
         <w:rPr>
-          <w:rStyle w:val="Heading1Char"/>
+          <w:rStyle w:val="Overskrift1Tegn"/>
         </w:rPr>
         <w:lastRenderedPageBreak/>
         <w:t>Titelblad</w:t>
       </w:r>
       <w:r>
         <w:rPr>
-          <w:rStyle w:val="Heading1Char"/>
+          <w:rStyle w:val="Overskrift1Tegn"/>
         </w:rPr>
         <w:br/>
       </w:r>
@@ -311,7 +525,7 @@
     </w:p>
     <w:p>
       <w:pPr>
-        <w:pStyle w:val="ListParagraph"/>
+        <w:pStyle w:val="Listeafsnit"/>
         <w:numPr>
           <w:ilvl w:val="0"/>
           <w:numId w:val="1"/>
@@ -331,7 +545,7 @@
     </w:p>
     <w:p>
       <w:pPr>
-        <w:pStyle w:val="ListParagraph"/>
+        <w:pStyle w:val="Listeafsnit"/>
         <w:numPr>
           <w:ilvl w:val="0"/>
           <w:numId w:val="1"/>
@@ -351,7 +565,7 @@
     </w:p>
     <w:p>
       <w:pPr>
-        <w:pStyle w:val="ListParagraph"/>
+        <w:pStyle w:val="Listeafsnit"/>
         <w:numPr>
           <w:ilvl w:val="0"/>
           <w:numId w:val="1"/>
@@ -369,7 +583,7 @@
     </w:p>
     <w:p>
       <w:pPr>
-        <w:pStyle w:val="ListParagraph"/>
+        <w:pStyle w:val="Listeafsnit"/>
         <w:numPr>
           <w:ilvl w:val="0"/>
           <w:numId w:val="1"/>
@@ -387,7 +601,7 @@
     </w:p>
     <w:p>
       <w:pPr>
-        <w:pStyle w:val="ListParagraph"/>
+        <w:pStyle w:val="Listeafsnit"/>
         <w:numPr>
           <w:ilvl w:val="0"/>
           <w:numId w:val="1"/>
@@ -407,7 +621,7 @@
     </w:p>
     <w:p>
       <w:pPr>
-        <w:pStyle w:val="ListParagraph"/>
+        <w:pStyle w:val="Listeafsnit"/>
         <w:numPr>
           <w:ilvl w:val="0"/>
           <w:numId w:val="1"/>
@@ -427,7 +641,7 @@
     </w:p>
     <w:p>
       <w:pPr>
-        <w:pStyle w:val="Heading1"/>
+        <w:pStyle w:val="Overskrift1"/>
         <w:rPr>
           <w:lang w:val="en-US"/>
         </w:rPr>
@@ -444,7 +658,7 @@
     </w:p>
     <w:p>
       <w:pPr>
-        <w:pStyle w:val="Heading1"/>
+        <w:pStyle w:val="Overskrift1"/>
         <w:rPr>
           <w:lang w:val="en-US"/>
         </w:rPr>
@@ -460,7 +674,7 @@
     </w:p>
     <w:p>
       <w:pPr>
-        <w:pStyle w:val="ListParagraph"/>
+        <w:pStyle w:val="Listeafsnit"/>
         <w:numPr>
           <w:ilvl w:val="0"/>
           <w:numId w:val="1"/>
@@ -480,7 +694,7 @@
     </w:p>
     <w:p>
       <w:pPr>
-        <w:pStyle w:val="Heading1"/>
+        <w:pStyle w:val="Overskrift1"/>
       </w:pPr>
       <w:r>
         <w:t>Brugervejledning</w:t>
@@ -488,7 +702,7 @@
     </w:p>
     <w:p>
       <w:pPr>
-        <w:pStyle w:val="ListParagraph"/>
+        <w:pStyle w:val="Listeafsnit"/>
         <w:numPr>
           <w:ilvl w:val="0"/>
           <w:numId w:val="1"/>
@@ -505,7 +719,7 @@
     </w:p>
     <w:p>
       <w:pPr>
-        <w:pStyle w:val="ListParagraph"/>
+        <w:pStyle w:val="Listeafsnit"/>
         <w:numPr>
           <w:ilvl w:val="0"/>
           <w:numId w:val="1"/>
@@ -517,7 +731,7 @@
     </w:p>
     <w:p>
       <w:pPr>
-        <w:pStyle w:val="ListParagraph"/>
+        <w:pStyle w:val="Listeafsnit"/>
         <w:numPr>
           <w:ilvl w:val="0"/>
           <w:numId w:val="1"/>
@@ -529,7 +743,7 @@
     </w:p>
     <w:p>
       <w:pPr>
-        <w:pStyle w:val="ListParagraph"/>
+        <w:pStyle w:val="Listeafsnit"/>
         <w:numPr>
           <w:ilvl w:val="0"/>
           <w:numId w:val="1"/>
@@ -541,7 +755,7 @@
     </w:p>
     <w:p>
       <w:pPr>
-        <w:pStyle w:val="Heading1"/>
+        <w:pStyle w:val="Overskrift1"/>
       </w:pPr>
       <w:r>
         <w:t>Teknisk produkt dokumentation</w:t>
@@ -549,7 +763,7 @@
     </w:p>
     <w:p>
       <w:pPr>
-        <w:pStyle w:val="ListParagraph"/>
+        <w:pStyle w:val="Listeafsnit"/>
         <w:numPr>
           <w:ilvl w:val="0"/>
           <w:numId w:val="1"/>
@@ -561,7 +775,7 @@
     </w:p>
     <w:p>
       <w:pPr>
-        <w:pStyle w:val="ListParagraph"/>
+        <w:pStyle w:val="Listeafsnit"/>
         <w:numPr>
           <w:ilvl w:val="0"/>
           <w:numId w:val="1"/>
@@ -575,7 +789,7 @@
     </w:p>
     <w:p>
       <w:pPr>
-        <w:pStyle w:val="ListParagraph"/>
+        <w:pStyle w:val="Listeafsnit"/>
         <w:numPr>
           <w:ilvl w:val="0"/>
           <w:numId w:val="1"/>
@@ -587,7 +801,7 @@
     </w:p>
     <w:p>
       <w:pPr>
-        <w:pStyle w:val="ListParagraph"/>
+        <w:pStyle w:val="Listeafsnit"/>
         <w:numPr>
           <w:ilvl w:val="0"/>
           <w:numId w:val="1"/>
@@ -599,7 +813,7 @@
     </w:p>
     <w:p>
       <w:pPr>
-        <w:pStyle w:val="ListParagraph"/>
+        <w:pStyle w:val="Listeafsnit"/>
         <w:numPr>
           <w:ilvl w:val="0"/>
           <w:numId w:val="1"/>
@@ -614,17 +828,269 @@
     <w:p/>
     <w:p/>
     <w:sectPr>
+      <w:footerReference w:type="first" r:id="rId7"/>
       <w:pgSz w:w="11906" w:h="16838"/>
       <w:pgMar w:top="1440" w:right="1440" w:bottom="1440" w:left="1440" w:header="708" w:footer="708" w:gutter="0"/>
       <w:cols w:space="708"/>
+      <w:titlePg/>
       <w:docGrid w:linePitch="360"/>
     </w:sectPr>
   </w:body>
 </w:document>
 </file>
 
+<file path=word/endnotes.xml><?xml version="1.0" encoding="utf-8"?>
+<w:endnotes xmlns:wpc="http://schemas.microsoft.com/office/word/2010/wordprocessingCanvas" xmlns:cx="http://schemas.microsoft.com/office/drawing/2014/chartex" xmlns:cx1="http://schemas.microsoft.com/office/drawing/2015/9/8/chartex" xmlns:cx2="http://schemas.microsoft.com/office/drawing/2015/10/21/chartex" xmlns:cx3="http://schemas.microsoft.com/office/drawing/2016/5/9/chartex" xmlns:cx4="http://schemas.microsoft.com/office/drawing/2016/5/10/chartex" xmlns:cx5="http://schemas.microsoft.com/office/drawing/2016/5/11/chartex" xmlns:cx6="http://schemas.microsoft.com/office/drawing/2016/5/12/chartex" xmlns:cx7="http://schemas.microsoft.com/office/drawing/2016/5/13/chartex" xmlns:cx8="http://schemas.microsoft.com/office/drawing/2016/5/14/chartex" xmlns:mc="http://schemas.openxmlformats.org/markup-compatibility/2006" xmlns:aink="http://schemas.microsoft.com/office/drawing/2016/ink" xmlns:am3d="http://schemas.microsoft.com/office/drawing/2017/model3d" xmlns:o="urn:schemas-microsoft-com:office:office" xmlns:oel="http://schemas.microsoft.com/office/2019/extlst" xmlns:r="http://schemas.openxmlformats.org/officeDocument/2006/relationships" xmlns:m="http://schemas.openxmlformats.org/officeDocument/2006/math" xmlns:v="urn:schemas-microsoft-com:vml" xmlns:wp14="http://schemas.microsoft.com/office/word/2010/wordprocessingDrawing" xmlns:wp="http://schemas.openxmlformats.org/drawingml/2006/wordprocessingDrawing" xmlns:w10="urn:schemas-microsoft-com:office:word" xmlns:w="http://schemas.openxmlformats.org/wordprocessingml/2006/main" xmlns:w14="http://schemas.microsoft.com/office/word/2010/wordml" xmlns:w15="http://schemas.microsoft.com/office/word/2012/wordml" xmlns:w16cex="http://schemas.microsoft.com/office/word/2018/wordml/cex" xmlns:w16cid="http://schemas.microsoft.com/office/word/2016/wordml/cid" xmlns:w16="http://schemas.microsoft.com/office/word/2018/wordml" xmlns:w16du="http://schemas.microsoft.com/office/word/2023/wordml/word16du" xmlns:w16sdtdh="http://schemas.microsoft.com/office/word/2020/wordml/sdtdatahash" xmlns:w16se="http://schemas.microsoft.com/office/word/2015/wordml/symex" xmlns:wpg="http://schemas.microsoft.com/office/word/2010/wordprocessingGroup" xmlns:wpi="http://schemas.microsoft.com/office/word/2010/wordprocessingInk" xmlns:wne="http://schemas.microsoft.com/office/word/2006/wordml" xmlns:wps="http://schemas.microsoft.com/office/word/2010/wordprocessingShape" mc:Ignorable="w14 w15 w16se w16cid w16 w16cex w16sdtdh wp14">
+  <w:endnote w:type="separator" w:id="-1">
+    <w:p>
+      <w:pPr>
+        <w:spacing w:after="0" w:line="240" w:lineRule="auto"/>
+      </w:pPr>
+      <w:r>
+        <w:separator/>
+      </w:r>
+    </w:p>
+  </w:endnote>
+  <w:endnote w:type="continuationSeparator" w:id="0">
+    <w:p>
+      <w:pPr>
+        <w:spacing w:after="0" w:line="240" w:lineRule="auto"/>
+      </w:pPr>
+      <w:r>
+        <w:continuationSeparator/>
+      </w:r>
+    </w:p>
+  </w:endnote>
+</w:endnotes>
+</file>
+
+<file path=word/footer1.xml><?xml version="1.0" encoding="utf-8"?>
+<w:ftr xmlns:wpc="http://schemas.microsoft.com/office/word/2010/wordprocessingCanvas" xmlns:cx="http://schemas.microsoft.com/office/drawing/2014/chartex" xmlns:cx1="http://schemas.microsoft.com/office/drawing/2015/9/8/chartex" xmlns:cx2="http://schemas.microsoft.com/office/drawing/2015/10/21/chartex" xmlns:cx3="http://schemas.microsoft.com/office/drawing/2016/5/9/chartex" xmlns:cx4="http://schemas.microsoft.com/office/drawing/2016/5/10/chartex" xmlns:cx5="http://schemas.microsoft.com/office/drawing/2016/5/11/chartex" xmlns:cx6="http://schemas.microsoft.com/office/drawing/2016/5/12/chartex" xmlns:cx7="http://schemas.microsoft.com/office/drawing/2016/5/13/chartex" xmlns:cx8="http://schemas.microsoft.com/office/drawing/2016/5/14/chartex" xmlns:mc="http://schemas.openxmlformats.org/markup-compatibility/2006" xmlns:aink="http://schemas.microsoft.com/office/drawing/2016/ink" xmlns:am3d="http://schemas.microsoft.com/office/drawing/2017/model3d" xmlns:o="urn:schemas-microsoft-com:office:office" xmlns:oel="http://schemas.microsoft.com/office/2019/extlst" xmlns:r="http://schemas.openxmlformats.org/officeDocument/2006/relationships" xmlns:m="http://schemas.openxmlformats.org/officeDocument/2006/math" xmlns:v="urn:schemas-microsoft-com:vml" xmlns:wp14="http://schemas.microsoft.com/office/word/2010/wordprocessingDrawing" xmlns:wp="http://schemas.openxmlformats.org/drawingml/2006/wordprocessingDrawing" xmlns:w10="urn:schemas-microsoft-com:office:word" xmlns:w="http://schemas.openxmlformats.org/wordprocessingml/2006/main" xmlns:w14="http://schemas.microsoft.com/office/word/2010/wordml" xmlns:w15="http://schemas.microsoft.com/office/word/2012/wordml" xmlns:w16cex="http://schemas.microsoft.com/office/word/2018/wordml/cex" xmlns:w16cid="http://schemas.microsoft.com/office/word/2016/wordml/cid" xmlns:w16="http://schemas.microsoft.com/office/word/2018/wordml" xmlns:w16du="http://schemas.microsoft.com/office/word/2023/wordml/word16du" xmlns:w16sdtdh="http://schemas.microsoft.com/office/word/2020/wordml/sdtdatahash" xmlns:w16se="http://schemas.microsoft.com/office/word/2015/wordml/symex" xmlns:wpg="http://schemas.microsoft.com/office/word/2010/wordprocessingGroup" xmlns:wpi="http://schemas.microsoft.com/office/word/2010/wordprocessingInk" xmlns:wne="http://schemas.microsoft.com/office/word/2006/wordml" xmlns:wps="http://schemas.microsoft.com/office/word/2010/wordprocessingShape" mc:Ignorable="w14 w15 w16se w16cid w16 w16cex w16sdtdh wp14">
+  <w:p>
+    <w:pPr>
+      <w:pStyle w:val="Sidefod"/>
+    </w:pPr>
+    <w:r>
+      <w:rPr>
+        <w:noProof/>
+      </w:rPr>
+      <w:drawing>
+        <wp:anchor distT="0" distB="0" distL="114300" distR="114300" simplePos="0" relativeHeight="251660288" behindDoc="1" locked="0" layoutInCell="1" allowOverlap="1" wp14:anchorId="55BB2FDE" wp14:editId="690B9737">
+          <wp:simplePos x="0" y="0"/>
+          <wp:positionH relativeFrom="margin">
+            <wp:posOffset>-57874</wp:posOffset>
+          </wp:positionH>
+          <wp:positionV relativeFrom="paragraph">
+            <wp:posOffset>-1379880</wp:posOffset>
+          </wp:positionV>
+          <wp:extent cx="1012825" cy="1012825"/>
+          <wp:effectExtent l="0" t="0" r="0" b="0"/>
+          <wp:wrapTight wrapText="bothSides">
+            <wp:wrapPolygon edited="0">
+              <wp:start x="18107" y="3645"/>
+              <wp:lineTo x="8141" y="-1900"/>
+              <wp:lineTo x="1563" y="5935"/>
+              <wp:lineTo x="2387" y="9871"/>
+              <wp:lineTo x="3002" y="15612"/>
+              <wp:lineTo x="2898" y="16515"/>
+              <wp:lineTo x="6638" y="18960"/>
+              <wp:lineTo x="7423" y="18502"/>
+              <wp:lineTo x="15087" y="18659"/>
+              <wp:lineTo x="15309" y="18319"/>
+              <wp:lineTo x="18984" y="13440"/>
+              <wp:lineTo x="19206" y="13100"/>
+              <wp:lineTo x="20147" y="4978"/>
+              <wp:lineTo x="18107" y="3645"/>
+            </wp:wrapPolygon>
+          </wp:wrapTight>
+          <wp:docPr id="3" name="Billede 3" descr="Et billede, der indeholder logo&#10;&#10;Automatisk genereret beskrivelse"/>
+          <wp:cNvGraphicFramePr>
+            <a:graphicFrameLocks xmlns:a="http://schemas.openxmlformats.org/drawingml/2006/main" noChangeAspect="1"/>
+          </wp:cNvGraphicFramePr>
+          <a:graphic xmlns:a="http://schemas.openxmlformats.org/drawingml/2006/main">
+            <a:graphicData uri="http://schemas.openxmlformats.org/drawingml/2006/picture">
+              <pic:pic xmlns:pic="http://schemas.openxmlformats.org/drawingml/2006/picture">
+                <pic:nvPicPr>
+                  <pic:cNvPr id="3" name="Billede 3" descr="Et billede, der indeholder logo&#10;&#10;Automatisk genereret beskrivelse"/>
+                  <pic:cNvPicPr/>
+                </pic:nvPicPr>
+                <pic:blipFill>
+                  <a:blip r:embed="rId1">
+                    <a:extLst>
+                      <a:ext uri="{28A0092B-C50C-407E-A947-70E740481C1C}">
+                        <a14:useLocalDpi xmlns:a14="http://schemas.microsoft.com/office/drawing/2010/main" val="0"/>
+                      </a:ext>
+                    </a:extLst>
+                  </a:blip>
+                  <a:stretch>
+                    <a:fillRect/>
+                  </a:stretch>
+                </pic:blipFill>
+                <pic:spPr>
+                  <a:xfrm rot="19609559">
+                    <a:off x="0" y="0"/>
+                    <a:ext cx="1012825" cy="1012825"/>
+                  </a:xfrm>
+                  <a:prstGeom prst="rect">
+                    <a:avLst/>
+                  </a:prstGeom>
+                </pic:spPr>
+              </pic:pic>
+            </a:graphicData>
+          </a:graphic>
+          <wp14:sizeRelH relativeFrom="margin">
+            <wp14:pctWidth>0</wp14:pctWidth>
+          </wp14:sizeRelH>
+          <wp14:sizeRelV relativeFrom="margin">
+            <wp14:pctHeight>0</wp14:pctHeight>
+          </wp14:sizeRelV>
+        </wp:anchor>
+      </w:drawing>
+    </w:r>
+    <w:r>
+      <w:rPr>
+        <w:noProof/>
+        <w:lang w:val="en-US"/>
+      </w:rPr>
+      <w:drawing>
+        <wp:anchor distT="0" distB="0" distL="114300" distR="114300" simplePos="0" relativeHeight="251659264" behindDoc="1" locked="0" layoutInCell="1" allowOverlap="1" wp14:anchorId="3FF38B92" wp14:editId="5838B5F5">
+          <wp:simplePos x="0" y="0"/>
+          <wp:positionH relativeFrom="page">
+            <wp:posOffset>-1470403</wp:posOffset>
+          </wp:positionH>
+          <wp:positionV relativeFrom="paragraph">
+            <wp:posOffset>-3713103</wp:posOffset>
+          </wp:positionV>
+          <wp:extent cx="5731510" cy="5731510"/>
+          <wp:effectExtent l="895350" t="990600" r="916940" b="993140"/>
+          <wp:wrapTight wrapText="bothSides">
+            <wp:wrapPolygon edited="0">
+              <wp:start x="-146" y="18"/>
+              <wp:lineTo x="-628" y="338"/>
+              <wp:lineTo x="-115" y="1366"/>
+              <wp:lineTo x="-629" y="1622"/>
+              <wp:lineTo x="-116" y="2650"/>
+              <wp:lineTo x="-630" y="2907"/>
+              <wp:lineTo x="-118" y="3935"/>
+              <wp:lineTo x="-632" y="4191"/>
+              <wp:lineTo x="-119" y="5219"/>
+              <wp:lineTo x="-633" y="5475"/>
+              <wp:lineTo x="-121" y="6503"/>
+              <wp:lineTo x="-635" y="6760"/>
+              <wp:lineTo x="-122" y="7788"/>
+              <wp:lineTo x="-636" y="8044"/>
+              <wp:lineTo x="-124" y="9072"/>
+              <wp:lineTo x="-638" y="9328"/>
+              <wp:lineTo x="-125" y="10356"/>
+              <wp:lineTo x="-639" y="10612"/>
+              <wp:lineTo x="-127" y="11640"/>
+              <wp:lineTo x="-641" y="11897"/>
+              <wp:lineTo x="-128" y="12925"/>
+              <wp:lineTo x="-642" y="13181"/>
+              <wp:lineTo x="-130" y="14209"/>
+              <wp:lineTo x="-644" y="14465"/>
+              <wp:lineTo x="-131" y="15493"/>
+              <wp:lineTo x="-645" y="15749"/>
+              <wp:lineTo x="-133" y="16777"/>
+              <wp:lineTo x="-647" y="17034"/>
+              <wp:lineTo x="-134" y="18062"/>
+              <wp:lineTo x="-648" y="18318"/>
+              <wp:lineTo x="-136" y="19346"/>
+              <wp:lineTo x="-650" y="19602"/>
+              <wp:lineTo x="-105" y="20694"/>
+              <wp:lineTo x="440" y="21626"/>
+              <wp:lineTo x="21405" y="21682"/>
+              <wp:lineTo x="21662" y="21554"/>
+              <wp:lineTo x="21654" y="781"/>
+              <wp:lineTo x="20852" y="-22"/>
+              <wp:lineTo x="18187" y="-57"/>
+              <wp:lineTo x="18027" y="-539"/>
+              <wp:lineTo x="16583" y="-541"/>
+              <wp:lineTo x="15747" y="-124"/>
+              <wp:lineTo x="15235" y="-1152"/>
+              <wp:lineTo x="13179" y="-127"/>
+              <wp:lineTo x="12666" y="-1155"/>
+              <wp:lineTo x="10610" y="-130"/>
+              <wp:lineTo x="10098" y="-1158"/>
+              <wp:lineTo x="8042" y="-133"/>
+              <wp:lineTo x="7529" y="-1161"/>
+              <wp:lineTo x="5473" y="-136"/>
+              <wp:lineTo x="4961" y="-1164"/>
+              <wp:lineTo x="2905" y="-139"/>
+              <wp:lineTo x="2392" y="-1167"/>
+              <wp:lineTo x="176" y="-142"/>
+              <wp:lineTo x="-146" y="18"/>
+            </wp:wrapPolygon>
+          </wp:wrapTight>
+          <wp:docPr id="1" name="Billede 1" descr="Et billede, der indeholder apparat, tørretumbler, vaskemaskine&#10;&#10;Automatisk genereret beskrivelse"/>
+          <wp:cNvGraphicFramePr>
+            <a:graphicFrameLocks xmlns:a="http://schemas.openxmlformats.org/drawingml/2006/main" noChangeAspect="1"/>
+          </wp:cNvGraphicFramePr>
+          <a:graphic xmlns:a="http://schemas.openxmlformats.org/drawingml/2006/main">
+            <a:graphicData uri="http://schemas.openxmlformats.org/drawingml/2006/picture">
+              <pic:pic xmlns:pic="http://schemas.openxmlformats.org/drawingml/2006/picture">
+                <pic:nvPicPr>
+                  <pic:cNvPr id="1" name="Billede 1" descr="Et billede, der indeholder apparat, tørretumbler, vaskemaskine&#10;&#10;Automatisk genereret beskrivelse"/>
+                  <pic:cNvPicPr/>
+                </pic:nvPicPr>
+                <pic:blipFill>
+                  <a:blip r:embed="rId2">
+                    <a:extLst>
+                      <a:ext uri="{28A0092B-C50C-407E-A947-70E740481C1C}">
+                        <a14:useLocalDpi xmlns:a14="http://schemas.microsoft.com/office/drawing/2010/main" val="0"/>
+                      </a:ext>
+                    </a:extLst>
+                  </a:blip>
+                  <a:stretch>
+                    <a:fillRect/>
+                  </a:stretch>
+                </pic:blipFill>
+                <pic:spPr>
+                  <a:xfrm rot="1589932">
+                    <a:off x="0" y="0"/>
+                    <a:ext cx="5731510" cy="5731510"/>
+                  </a:xfrm>
+                  <a:prstGeom prst="rect">
+                    <a:avLst/>
+                  </a:prstGeom>
+                </pic:spPr>
+              </pic:pic>
+            </a:graphicData>
+          </a:graphic>
+        </wp:anchor>
+      </w:drawing>
+    </w:r>
+  </w:p>
+</w:ftr>
+</file>
+
+<file path=word/footnotes.xml><?xml version="1.0" encoding="utf-8"?>
+<w:footnotes xmlns:wpc="http://schemas.microsoft.com/office/word/2010/wordprocessingCanvas" xmlns:cx="http://schemas.microsoft.com/office/drawing/2014/chartex" xmlns:cx1="http://schemas.microsoft.com/office/drawing/2015/9/8/chartex" xmlns:cx2="http://schemas.microsoft.com/office/drawing/2015/10/21/chartex" xmlns:cx3="http://schemas.microsoft.com/office/drawing/2016/5/9/chartex" xmlns:cx4="http://schemas.microsoft.com/office/drawing/2016/5/10/chartex" xmlns:cx5="http://schemas.microsoft.com/office/drawing/2016/5/11/chartex" xmlns:cx6="http://schemas.microsoft.com/office/drawing/2016/5/12/chartex" xmlns:cx7="http://schemas.microsoft.com/office/drawing/2016/5/13/chartex" xmlns:cx8="http://schemas.microsoft.com/office/drawing/2016/5/14/chartex" xmlns:mc="http://schemas.openxmlformats.org/markup-compatibility/2006" xmlns:aink="http://schemas.microsoft.com/office/drawing/2016/ink" xmlns:am3d="http://schemas.microsoft.com/office/drawing/2017/model3d" xmlns:o="urn:schemas-microsoft-com:office:office" xmlns:oel="http://schemas.microsoft.com/office/2019/extlst" xmlns:r="http://schemas.openxmlformats.org/officeDocument/2006/relationships" xmlns:m="http://schemas.openxmlformats.org/officeDocument/2006/math" xmlns:v="urn:schemas-microsoft-com:vml" xmlns:wp14="http://schemas.microsoft.com/office/word/2010/wordprocessingDrawing" xmlns:wp="http://schemas.openxmlformats.org/drawingml/2006/wordprocessingDrawing" xmlns:w10="urn:schemas-microsoft-com:office:word" xmlns:w="http://schemas.openxmlformats.org/wordprocessingml/2006/main" xmlns:w14="http://schemas.microsoft.com/office/word/2010/wordml" xmlns:w15="http://schemas.microsoft.com/office/word/2012/wordml" xmlns:w16cex="http://schemas.microsoft.com/office/word/2018/wordml/cex" xmlns:w16cid="http://schemas.microsoft.com/office/word/2016/wordml/cid" xmlns:w16="http://schemas.microsoft.com/office/word/2018/wordml" xmlns:w16du="http://schemas.microsoft.com/office/word/2023/wordml/word16du" xmlns:w16sdtdh="http://schemas.microsoft.com/office/word/2020/wordml/sdtdatahash" xmlns:w16se="http://schemas.microsoft.com/office/word/2015/wordml/symex" xmlns:wpg="http://schemas.microsoft.com/office/word/2010/wordprocessingGroup" xmlns:wpi="http://schemas.microsoft.com/office/word/2010/wordprocessingInk" xmlns:wne="http://schemas.microsoft.com/office/word/2006/wordml" xmlns:wps="http://schemas.microsoft.com/office/word/2010/wordprocessingShape" mc:Ignorable="w14 w15 w16se w16cid w16 w16cex w16sdtdh wp14">
+  <w:footnote w:type="separator" w:id="-1">
+    <w:p>
+      <w:pPr>
+        <w:spacing w:after="0" w:line="240" w:lineRule="auto"/>
+      </w:pPr>
+      <w:r>
+        <w:separator/>
+      </w:r>
+    </w:p>
+  </w:footnote>
+  <w:footnote w:type="continuationSeparator" w:id="0">
+    <w:p>
+      <w:pPr>
+        <w:spacing w:after="0" w:line="240" w:lineRule="auto"/>
+      </w:pPr>
+      <w:r>
+        <w:continuationSeparator/>
+      </w:r>
+    </w:p>
+  </w:footnote>
+</w:footnotes>
+</file>
+
 <file path=word/numbering.xml><?xml version="1.0" encoding="utf-8"?>
-<w:numbering xmlns:wpc="http://schemas.microsoft.com/office/word/2010/wordprocessingCanvas" xmlns:cx="http://schemas.microsoft.com/office/drawing/2014/chartex" xmlns:cx1="http://schemas.microsoft.com/office/drawing/2015/9/8/chartex" xmlns:cx2="http://schemas.microsoft.com/office/drawing/2015/10/21/chartex" xmlns:cx3="http://schemas.microsoft.com/office/drawing/2016/5/9/chartex" xmlns:cx4="http://schemas.microsoft.com/office/drawing/2016/5/10/chartex" xmlns:cx5="http://schemas.microsoft.com/office/drawing/2016/5/11/chartex" xmlns:cx6="http://schemas.microsoft.com/office/drawing/2016/5/12/chartex" xmlns:cx7="http://schemas.microsoft.com/office/drawing/2016/5/13/chartex" xmlns:cx8="http://schemas.microsoft.com/office/drawing/2016/5/14/chartex" xmlns:mc="http://schemas.openxmlformats.org/markup-compatibility/2006" xmlns:aink="http://schemas.microsoft.com/office/drawing/2016/ink" xmlns:am3d="http://schemas.microsoft.com/office/drawing/2017/model3d" xmlns:o="urn:schemas-microsoft-com:office:office" xmlns:oel="http://schemas.microsoft.com/office/2019/extlst" xmlns:r="http://schemas.openxmlformats.org/officeDocument/2006/relationships" xmlns:m="http://schemas.openxmlformats.org/officeDocument/2006/math" xmlns:v="urn:schemas-microsoft-com:vml" xmlns:wp14="http://schemas.microsoft.com/office/word/2010/wordprocessingDrawing" xmlns:wp="http://schemas.openxmlformats.org/drawingml/2006/wordprocessingDrawing" xmlns:w10="urn:schemas-microsoft-com:office:word" xmlns:w="http://schemas.openxmlformats.org/wordprocessingml/2006/main" xmlns:w14="http://schemas.microsoft.com/office/word/2010/wordml" xmlns:w15="http://schemas.microsoft.com/office/word/2012/wordml" xmlns:w16cex="http://schemas.microsoft.com/office/word/2018/wordml/cex" xmlns:w16cid="http://schemas.microsoft.com/office/word/2016/wordml/cid" xmlns:w16="http://schemas.microsoft.com/office/word/2018/wordml" xmlns:w16sdtdh="http://schemas.microsoft.com/office/word/2020/wordml/sdtdatahash" xmlns:w16se="http://schemas.microsoft.com/office/word/2015/wordml/symex" xmlns:wpg="http://schemas.microsoft.com/office/word/2010/wordprocessingGroup" xmlns:wpi="http://schemas.microsoft.com/office/word/2010/wordprocessingInk" xmlns:wne="http://schemas.microsoft.com/office/word/2006/wordml" xmlns:wps="http://schemas.microsoft.com/office/word/2010/wordprocessingShape" mc:Ignorable="w14 w15 w16se w16cid w16 w16cex w16sdtdh wp14">
+<w:numbering xmlns:wpc="http://schemas.microsoft.com/office/word/2010/wordprocessingCanvas" xmlns:cx="http://schemas.microsoft.com/office/drawing/2014/chartex" xmlns:cx1="http://schemas.microsoft.com/office/drawing/2015/9/8/chartex" xmlns:cx2="http://schemas.microsoft.com/office/drawing/2015/10/21/chartex" xmlns:cx3="http://schemas.microsoft.com/office/drawing/2016/5/9/chartex" xmlns:cx4="http://schemas.microsoft.com/office/drawing/2016/5/10/chartex" xmlns:cx5="http://schemas.microsoft.com/office/drawing/2016/5/11/chartex" xmlns:cx6="http://schemas.microsoft.com/office/drawing/2016/5/12/chartex" xmlns:cx7="http://schemas.microsoft.com/office/drawing/2016/5/13/chartex" xmlns:cx8="http://schemas.microsoft.com/office/drawing/2016/5/14/chartex" xmlns:mc="http://schemas.openxmlformats.org/markup-compatibility/2006" xmlns:aink="http://schemas.microsoft.com/office/drawing/2016/ink" xmlns:am3d="http://schemas.microsoft.com/office/drawing/2017/model3d" xmlns:o="urn:schemas-microsoft-com:office:office" xmlns:oel="http://schemas.microsoft.com/office/2019/extlst" xmlns:r="http://schemas.openxmlformats.org/officeDocument/2006/relationships" xmlns:m="http://schemas.openxmlformats.org/officeDocument/2006/math" xmlns:v="urn:schemas-microsoft-com:vml" xmlns:wp14="http://schemas.microsoft.com/office/word/2010/wordprocessingDrawing" xmlns:wp="http://schemas.openxmlformats.org/drawingml/2006/wordprocessingDrawing" xmlns:w10="urn:schemas-microsoft-com:office:word" xmlns:w="http://schemas.openxmlformats.org/wordprocessingml/2006/main" xmlns:w14="http://schemas.microsoft.com/office/word/2010/wordml" xmlns:w15="http://schemas.microsoft.com/office/word/2012/wordml" xmlns:w16cex="http://schemas.microsoft.com/office/word/2018/wordml/cex" xmlns:w16cid="http://schemas.microsoft.com/office/word/2016/wordml/cid" xmlns:w16="http://schemas.microsoft.com/office/word/2018/wordml" xmlns:w16du="http://schemas.microsoft.com/office/word/2023/wordml/word16du" xmlns:w16sdtdh="http://schemas.microsoft.com/office/word/2020/wordml/sdtdatahash" xmlns:w16se="http://schemas.microsoft.com/office/word/2015/wordml/symex" xmlns:wpg="http://schemas.microsoft.com/office/word/2010/wordprocessingGroup" xmlns:wpi="http://schemas.microsoft.com/office/word/2010/wordprocessingInk" xmlns:wne="http://schemas.microsoft.com/office/word/2006/wordml" xmlns:wps="http://schemas.microsoft.com/office/word/2010/wordprocessingShape" mc:Ignorable="w14 w15 w16se w16cid w16 w16cex w16sdtdh wp14">
   <w:abstractNum w:abstractNumId="0" w15:restartNumberingAfterBreak="0">
     <w:nsid w:val="459C4444"/>
     <w:multiLevelType w:val="hybridMultilevel"/>
@@ -1143,11 +1609,11 @@
     <w:name w:val="Normal"/>
     <w:qFormat/>
   </w:style>
-  <w:style w:type="paragraph" w:styleId="Heading1">
+  <w:style w:type="paragraph" w:styleId="Overskrift1">
     <w:name w:val="heading 1"/>
     <w:basedOn w:val="Normal"/>
     <w:next w:val="Normal"/>
-    <w:link w:val="Heading1Char"/>
+    <w:link w:val="Overskrift1Tegn"/>
     <w:uiPriority w:val="9"/>
     <w:qFormat/>
     <w:rsid w:val="00D566C6"/>
@@ -1164,13 +1630,13 @@
       <w:szCs w:val="32"/>
     </w:rPr>
   </w:style>
-  <w:style w:type="character" w:default="1" w:styleId="DefaultParagraphFont">
+  <w:style w:type="character" w:default="1" w:styleId="Standardskrifttypeiafsnit">
     <w:name w:val="Default Paragraph Font"/>
     <w:uiPriority w:val="1"/>
     <w:semiHidden/>
     <w:unhideWhenUsed/>
   </w:style>
-  <w:style w:type="table" w:default="1" w:styleId="TableNormal">
+  <w:style w:type="table" w:default="1" w:styleId="Tabel-Normal">
     <w:name w:val="Normal Table"/>
     <w:uiPriority w:val="99"/>
     <w:semiHidden/>
@@ -1185,13 +1651,13 @@
       </w:tblCellMar>
     </w:tblPr>
   </w:style>
-  <w:style w:type="numbering" w:default="1" w:styleId="NoList">
+  <w:style w:type="numbering" w:default="1" w:styleId="Ingenoversigt">
     <w:name w:val="No List"/>
     <w:uiPriority w:val="99"/>
     <w:semiHidden/>
     <w:unhideWhenUsed/>
   </w:style>
-  <w:style w:type="paragraph" w:styleId="ListParagraph">
+  <w:style w:type="paragraph" w:styleId="Listeafsnit">
     <w:name w:val="List Paragraph"/>
     <w:basedOn w:val="Normal"/>
     <w:uiPriority w:val="34"/>
@@ -1202,10 +1668,10 @@
       <w:contextualSpacing/>
     </w:pPr>
   </w:style>
-  <w:style w:type="character" w:customStyle="1" w:styleId="Heading1Char">
-    <w:name w:val="Heading 1 Char"/>
-    <w:basedOn w:val="DefaultParagraphFont"/>
-    <w:link w:val="Heading1"/>
+  <w:style w:type="character" w:customStyle="1" w:styleId="Overskrift1Tegn">
+    <w:name w:val="Overskrift 1 Tegn"/>
+    <w:basedOn w:val="Standardskrifttypeiafsnit"/>
+    <w:link w:val="Overskrift1"/>
     <w:uiPriority w:val="9"/>
     <w:rsid w:val="00D566C6"/>
     <w:rPr>
@@ -1215,11 +1681,11 @@
       <w:szCs w:val="32"/>
     </w:rPr>
   </w:style>
-  <w:style w:type="paragraph" w:styleId="Title">
+  <w:style w:type="paragraph" w:styleId="Titel">
     <w:name w:val="Title"/>
     <w:basedOn w:val="Normal"/>
     <w:next w:val="Normal"/>
-    <w:link w:val="TitleChar"/>
+    <w:link w:val="TitelTegn"/>
     <w:uiPriority w:val="10"/>
     <w:qFormat/>
     <w:rsid w:val="00A11530"/>
@@ -1233,10 +1699,10 @@
       <w:lang w:eastAsia="da-DK"/>
     </w:rPr>
   </w:style>
-  <w:style w:type="character" w:customStyle="1" w:styleId="TitleChar">
-    <w:name w:val="Title Char"/>
-    <w:basedOn w:val="DefaultParagraphFont"/>
-    <w:link w:val="Title"/>
+  <w:style w:type="character" w:customStyle="1" w:styleId="TitelTegn">
+    <w:name w:val="Titel Tegn"/>
+    <w:basedOn w:val="Standardskrifttypeiafsnit"/>
+    <w:link w:val="Titel"/>
     <w:uiPriority w:val="10"/>
     <w:rsid w:val="00A11530"/>
     <w:rPr>
@@ -1245,6 +1711,50 @@
       <w:szCs w:val="56"/>
       <w:lang w:eastAsia="da-DK"/>
     </w:rPr>
+  </w:style>
+  <w:style w:type="paragraph" w:styleId="Sidehoved">
+    <w:name w:val="header"/>
+    <w:basedOn w:val="Normal"/>
+    <w:link w:val="SidehovedTegn"/>
+    <w:uiPriority w:val="99"/>
+    <w:unhideWhenUsed/>
+    <w:rsid w:val="00AF1E9D"/>
+    <w:pPr>
+      <w:tabs>
+        <w:tab w:val="center" w:pos="4819"/>
+        <w:tab w:val="right" w:pos="9638"/>
+      </w:tabs>
+      <w:spacing w:after="0" w:line="240" w:lineRule="auto"/>
+    </w:pPr>
+  </w:style>
+  <w:style w:type="character" w:customStyle="1" w:styleId="SidehovedTegn">
+    <w:name w:val="Sidehoved Tegn"/>
+    <w:basedOn w:val="Standardskrifttypeiafsnit"/>
+    <w:link w:val="Sidehoved"/>
+    <w:uiPriority w:val="99"/>
+    <w:rsid w:val="00AF1E9D"/>
+  </w:style>
+  <w:style w:type="paragraph" w:styleId="Sidefod">
+    <w:name w:val="footer"/>
+    <w:basedOn w:val="Normal"/>
+    <w:link w:val="SidefodTegn"/>
+    <w:uiPriority w:val="99"/>
+    <w:unhideWhenUsed/>
+    <w:rsid w:val="00AF1E9D"/>
+    <w:pPr>
+      <w:tabs>
+        <w:tab w:val="center" w:pos="4819"/>
+        <w:tab w:val="right" w:pos="9638"/>
+      </w:tabs>
+      <w:spacing w:after="0" w:line="240" w:lineRule="auto"/>
+    </w:pPr>
+  </w:style>
+  <w:style w:type="character" w:customStyle="1" w:styleId="SidefodTegn">
+    <w:name w:val="Sidefod Tegn"/>
+    <w:basedOn w:val="Standardskrifttypeiafsnit"/>
+    <w:link w:val="Sidefod"/>
+    <w:uiPriority w:val="99"/>
+    <w:rsid w:val="00AF1E9D"/>
   </w:style>
 </w:styles>
 </file>

</xml_diff>